<commit_message>
Completed up to 4c
</commit_message>
<xml_diff>
--- a/FIT2095_Assignment 2.docx
+++ b/FIT2095_Assignment 2.docx
@@ -712,15 +712,7 @@
               <w:cnfStyle w:val="000000000000" w:firstRow="0" w:lastRow="0" w:firstColumn="0" w:lastColumn="0" w:oddVBand="0" w:evenVBand="0" w:oddHBand="0" w:evenHBand="0" w:firstRowFirstColumn="0" w:firstRowLastColumn="0" w:lastRowFirstColumn="0" w:lastRowLastColumn="0"/>
             </w:pPr>
             <w:r>
-              <w:t>/30628059/Ranjit/</w:t>
-            </w:r>
-            <w:proofErr w:type="spellStart"/>
-            <w:r>
-              <w:t>api</w:t>
-            </w:r>
-            <w:proofErr w:type="spellEnd"/>
-            <w:r>
-              <w:t>/v1/drivers</w:t>
+              <w:t>/30628059/Ranjit/api/v1/drivers</w:t>
             </w:r>
           </w:p>
         </w:tc>
@@ -776,15 +768,7 @@
               <w:cnfStyle w:val="000000100000" w:firstRow="0" w:lastRow="0" w:firstColumn="0" w:lastColumn="0" w:oddVBand="0" w:evenVBand="0" w:oddHBand="1" w:evenHBand="0" w:firstRowFirstColumn="0" w:firstRowLastColumn="0" w:lastRowFirstColumn="0" w:lastRowLastColumn="0"/>
             </w:pPr>
             <w:r>
-              <w:t>/30628059/Ranjit/</w:t>
-            </w:r>
-            <w:proofErr w:type="spellStart"/>
-            <w:r>
-              <w:t>api</w:t>
-            </w:r>
-            <w:proofErr w:type="spellEnd"/>
-            <w:r>
-              <w:t>/v1/packages</w:t>
+              <w:t>/30628059/Ranjit/api/v1/packages</w:t>
             </w:r>
           </w:p>
         </w:tc>
@@ -817,6 +801,126 @@
             </w:r>
             <w:r>
               <w:t xml:space="preserve"> (JSON)</w:t>
+            </w:r>
+          </w:p>
+        </w:tc>
+      </w:tr>
+      <w:tr>
+        <w:trPr>
+          <w:trHeight w:val="576"/>
+        </w:trPr>
+        <w:tc>
+          <w:tcPr>
+            <w:cnfStyle w:val="001000000000" w:firstRow="0" w:lastRow="0" w:firstColumn="1" w:lastColumn="0" w:oddVBand="0" w:evenVBand="0" w:oddHBand="0" w:evenHBand="0" w:firstRowFirstColumn="0" w:firstRowLastColumn="0" w:lastRowFirstColumn="0" w:lastRowLastColumn="0"/>
+            <w:tcW w:w="1460" w:type="dxa"/>
+          </w:tcPr>
+          <w:p>
+            <w:r>
+              <w:t>Add D (API)</w:t>
+            </w:r>
+          </w:p>
+        </w:tc>
+        <w:tc>
+          <w:tcPr>
+            <w:tcW w:w="4258" w:type="dxa"/>
+          </w:tcPr>
+          <w:p>
+            <w:pPr>
+              <w:cnfStyle w:val="000000000000" w:firstRow="0" w:lastRow="0" w:firstColumn="0" w:lastColumn="0" w:oddVBand="0" w:evenVBand="0" w:oddHBand="0" w:evenHBand="0" w:firstRowFirstColumn="0" w:firstRowLastColumn="0" w:lastRowFirstColumn="0" w:lastRowLastColumn="0"/>
+            </w:pPr>
+            <w:r>
+              <w:t>/30628059/Ranjit/api/v1/drivers</w:t>
+            </w:r>
+            <w:r>
+              <w:t>/new</w:t>
+            </w:r>
+          </w:p>
+        </w:tc>
+        <w:tc>
+          <w:tcPr>
+            <w:tcW w:w="1419" w:type="dxa"/>
+          </w:tcPr>
+          <w:p>
+            <w:pPr>
+              <w:cnfStyle w:val="000000000000" w:firstRow="0" w:lastRow="0" w:firstColumn="0" w:lastColumn="0" w:oddVBand="0" w:evenVBand="0" w:oddHBand="0" w:evenHBand="0" w:firstRowFirstColumn="0" w:firstRowLastColumn="0" w:lastRowFirstColumn="0" w:lastRowLastColumn="0"/>
+            </w:pPr>
+            <w:r>
+              <w:t>POST</w:t>
+            </w:r>
+          </w:p>
+        </w:tc>
+        <w:tc>
+          <w:tcPr>
+            <w:tcW w:w="1663" w:type="dxa"/>
+          </w:tcPr>
+          <w:p>
+            <w:pPr>
+              <w:cnfStyle w:val="000000000000" w:firstRow="0" w:lastRow="0" w:firstColumn="0" w:lastColumn="0" w:oddVBand="0" w:evenVBand="0" w:oddHBand="0" w:evenHBand="0" w:firstRowFirstColumn="0" w:firstRowLastColumn="0" w:lastRowFirstColumn="0" w:lastRowLastColumn="0"/>
+            </w:pPr>
+            <w:r>
+              <w:t>Add driver (API)</w:t>
+            </w:r>
+          </w:p>
+        </w:tc>
+      </w:tr>
+      <w:tr>
+        <w:trPr>
+          <w:cnfStyle w:val="000000100000" w:firstRow="0" w:lastRow="0" w:firstColumn="0" w:lastColumn="0" w:oddVBand="0" w:evenVBand="0" w:oddHBand="1" w:evenHBand="0" w:firstRowFirstColumn="0" w:firstRowLastColumn="0" w:lastRowFirstColumn="0" w:lastRowLastColumn="0"/>
+          <w:trHeight w:val="576"/>
+        </w:trPr>
+        <w:tc>
+          <w:tcPr>
+            <w:cnfStyle w:val="001000000000" w:firstRow="0" w:lastRow="0" w:firstColumn="1" w:lastColumn="0" w:oddVBand="0" w:evenVBand="0" w:oddHBand="0" w:evenHBand="0" w:firstRowFirstColumn="0" w:firstRowLastColumn="0" w:lastRowFirstColumn="0" w:lastRowLastColumn="0"/>
+            <w:tcW w:w="1460" w:type="dxa"/>
+          </w:tcPr>
+          <w:p>
+            <w:r>
+              <w:t>Remove D (API)</w:t>
+            </w:r>
+          </w:p>
+        </w:tc>
+        <w:tc>
+          <w:tcPr>
+            <w:tcW w:w="4258" w:type="dxa"/>
+          </w:tcPr>
+          <w:p>
+            <w:pPr>
+              <w:cnfStyle w:val="000000100000" w:firstRow="0" w:lastRow="0" w:firstColumn="0" w:lastColumn="0" w:oddVBand="0" w:evenVBand="0" w:oddHBand="1" w:evenHBand="0" w:firstRowFirstColumn="0" w:firstRowLastColumn="0" w:lastRowFirstColumn="0" w:lastRowLastColumn="0"/>
+            </w:pPr>
+            <w:r>
+              <w:t>/30628059/Ranjit/api/v1/drivers</w:t>
+            </w:r>
+            <w:r>
+              <w:t>/</w:t>
+            </w:r>
+            <w:r>
+              <w:t>delete</w:t>
+            </w:r>
+          </w:p>
+        </w:tc>
+        <w:tc>
+          <w:tcPr>
+            <w:tcW w:w="1419" w:type="dxa"/>
+          </w:tcPr>
+          <w:p>
+            <w:pPr>
+              <w:cnfStyle w:val="000000100000" w:firstRow="0" w:lastRow="0" w:firstColumn="0" w:lastColumn="0" w:oddVBand="0" w:evenVBand="0" w:oddHBand="1" w:evenHBand="0" w:firstRowFirstColumn="0" w:firstRowLastColumn="0" w:lastRowFirstColumn="0" w:lastRowLastColumn="0"/>
+            </w:pPr>
+            <w:r>
+              <w:t>DELETE</w:t>
+            </w:r>
+          </w:p>
+        </w:tc>
+        <w:tc>
+          <w:tcPr>
+            <w:tcW w:w="1663" w:type="dxa"/>
+          </w:tcPr>
+          <w:p>
+            <w:pPr>
+              <w:cnfStyle w:val="000000100000" w:firstRow="0" w:lastRow="0" w:firstColumn="0" w:lastColumn="0" w:oddVBand="0" w:evenVBand="0" w:oddHBand="1" w:evenHBand="0" w:firstRowFirstColumn="0" w:firstRowLastColumn="0" w:lastRowFirstColumn="0" w:lastRowLastColumn="0"/>
+            </w:pPr>
+            <w:r>
+              <w:t>Delete driver (API)</w:t>
             </w:r>
           </w:p>
         </w:tc>
@@ -917,6 +1021,7 @@
         <w:pStyle w:val="Heading2"/>
       </w:pPr>
       <w:r>
+        <w:lastRenderedPageBreak/>
         <w:t xml:space="preserve">Unsolved issues: </w:t>
       </w:r>
     </w:p>

</xml_diff>

<commit_message>
Completed all the tasks and pushing
</commit_message>
<xml_diff>
--- a/FIT2095_Assignment 2.docx
+++ b/FIT2095_Assignment 2.docx
@@ -10,10 +10,10 @@
         <w:tblLook w:val="04A0" w:firstRow="1" w:lastRow="0" w:firstColumn="1" w:lastColumn="0" w:noHBand="0" w:noVBand="1"/>
       </w:tblPr>
       <w:tblGrid>
-        <w:gridCol w:w="1460"/>
-        <w:gridCol w:w="4258"/>
-        <w:gridCol w:w="1419"/>
-        <w:gridCol w:w="1663"/>
+        <w:gridCol w:w="1340"/>
+        <w:gridCol w:w="4872"/>
+        <w:gridCol w:w="1295"/>
+        <w:gridCol w:w="1509"/>
       </w:tblGrid>
       <w:tr>
         <w:trPr>
@@ -23,7 +23,7 @@
         <w:tc>
           <w:tcPr>
             <w:cnfStyle w:val="001000000000" w:firstRow="0" w:lastRow="0" w:firstColumn="1" w:lastColumn="0" w:oddVBand="0" w:evenVBand="0" w:oddHBand="0" w:evenHBand="0" w:firstRowFirstColumn="0" w:firstRowLastColumn="0" w:lastRowFirstColumn="0" w:lastRowLastColumn="0"/>
-            <w:tcW w:w="1460" w:type="dxa"/>
+            <w:tcW w:w="1340" w:type="dxa"/>
           </w:tcPr>
           <w:p>
             <w:r>
@@ -33,7 +33,7 @@
         </w:tc>
         <w:tc>
           <w:tcPr>
-            <w:tcW w:w="4258" w:type="dxa"/>
+            <w:tcW w:w="4872" w:type="dxa"/>
           </w:tcPr>
           <w:p>
             <w:pPr>
@@ -46,7 +46,7 @@
         </w:tc>
         <w:tc>
           <w:tcPr>
-            <w:tcW w:w="1419" w:type="dxa"/>
+            <w:tcW w:w="1295" w:type="dxa"/>
           </w:tcPr>
           <w:p>
             <w:pPr>
@@ -59,7 +59,7 @@
         </w:tc>
         <w:tc>
           <w:tcPr>
-            <w:tcW w:w="1663" w:type="dxa"/>
+            <w:tcW w:w="1509" w:type="dxa"/>
           </w:tcPr>
           <w:p>
             <w:pPr>
@@ -79,7 +79,7 @@
         <w:tc>
           <w:tcPr>
             <w:cnfStyle w:val="001000000000" w:firstRow="0" w:lastRow="0" w:firstColumn="1" w:lastColumn="0" w:oddVBand="0" w:evenVBand="0" w:oddHBand="0" w:evenHBand="0" w:firstRowFirstColumn="0" w:firstRowLastColumn="0" w:lastRowFirstColumn="0" w:lastRowLastColumn="0"/>
-            <w:tcW w:w="1460" w:type="dxa"/>
+            <w:tcW w:w="1340" w:type="dxa"/>
           </w:tcPr>
           <w:p>
             <w:r>
@@ -89,7 +89,7 @@
         </w:tc>
         <w:tc>
           <w:tcPr>
-            <w:tcW w:w="4258" w:type="dxa"/>
+            <w:tcW w:w="4872" w:type="dxa"/>
           </w:tcPr>
           <w:p>
             <w:pPr>
@@ -102,7 +102,7 @@
         </w:tc>
         <w:tc>
           <w:tcPr>
-            <w:tcW w:w="1419" w:type="dxa"/>
+            <w:tcW w:w="1295" w:type="dxa"/>
           </w:tcPr>
           <w:p>
             <w:pPr>
@@ -115,7 +115,7 @@
         </w:tc>
         <w:tc>
           <w:tcPr>
-            <w:tcW w:w="1663" w:type="dxa"/>
+            <w:tcW w:w="1509" w:type="dxa"/>
           </w:tcPr>
           <w:p>
             <w:pPr>
@@ -134,7 +134,7 @@
         <w:tc>
           <w:tcPr>
             <w:cnfStyle w:val="001000000000" w:firstRow="0" w:lastRow="0" w:firstColumn="1" w:lastColumn="0" w:oddVBand="0" w:evenVBand="0" w:oddHBand="0" w:evenHBand="0" w:firstRowFirstColumn="0" w:firstRowLastColumn="0" w:lastRowFirstColumn="0" w:lastRowLastColumn="0"/>
-            <w:tcW w:w="1460" w:type="dxa"/>
+            <w:tcW w:w="1340" w:type="dxa"/>
           </w:tcPr>
           <w:p>
             <w:r>
@@ -144,7 +144,7 @@
         </w:tc>
         <w:tc>
           <w:tcPr>
-            <w:tcW w:w="4258" w:type="dxa"/>
+            <w:tcW w:w="4872" w:type="dxa"/>
           </w:tcPr>
           <w:p>
             <w:pPr>
@@ -157,7 +157,7 @@
         </w:tc>
         <w:tc>
           <w:tcPr>
-            <w:tcW w:w="1419" w:type="dxa"/>
+            <w:tcW w:w="1295" w:type="dxa"/>
           </w:tcPr>
           <w:p>
             <w:pPr>
@@ -170,7 +170,7 @@
         </w:tc>
         <w:tc>
           <w:tcPr>
-            <w:tcW w:w="1663" w:type="dxa"/>
+            <w:tcW w:w="1509" w:type="dxa"/>
           </w:tcPr>
           <w:p>
             <w:pPr>
@@ -196,7 +196,7 @@
         <w:tc>
           <w:tcPr>
             <w:cnfStyle w:val="001000000000" w:firstRow="0" w:lastRow="0" w:firstColumn="1" w:lastColumn="0" w:oddVBand="0" w:evenVBand="0" w:oddHBand="0" w:evenHBand="0" w:firstRowFirstColumn="0" w:firstRowLastColumn="0" w:lastRowFirstColumn="0" w:lastRowLastColumn="0"/>
-            <w:tcW w:w="1460" w:type="dxa"/>
+            <w:tcW w:w="1340" w:type="dxa"/>
           </w:tcPr>
           <w:p>
             <w:r>
@@ -206,7 +206,7 @@
         </w:tc>
         <w:tc>
           <w:tcPr>
-            <w:tcW w:w="4258" w:type="dxa"/>
+            <w:tcW w:w="4872" w:type="dxa"/>
           </w:tcPr>
           <w:p>
             <w:pPr>
@@ -219,7 +219,7 @@
         </w:tc>
         <w:tc>
           <w:tcPr>
-            <w:tcW w:w="1419" w:type="dxa"/>
+            <w:tcW w:w="1295" w:type="dxa"/>
           </w:tcPr>
           <w:p>
             <w:pPr>
@@ -232,7 +232,7 @@
         </w:tc>
         <w:tc>
           <w:tcPr>
-            <w:tcW w:w="1663" w:type="dxa"/>
+            <w:tcW w:w="1509" w:type="dxa"/>
           </w:tcPr>
           <w:p>
             <w:pPr>
@@ -251,7 +251,7 @@
         <w:tc>
           <w:tcPr>
             <w:cnfStyle w:val="001000000000" w:firstRow="0" w:lastRow="0" w:firstColumn="1" w:lastColumn="0" w:oddVBand="0" w:evenVBand="0" w:oddHBand="0" w:evenHBand="0" w:firstRowFirstColumn="0" w:firstRowLastColumn="0" w:lastRowFirstColumn="0" w:lastRowLastColumn="0"/>
-            <w:tcW w:w="1460" w:type="dxa"/>
+            <w:tcW w:w="1340" w:type="dxa"/>
           </w:tcPr>
           <w:p>
             <w:r>
@@ -261,7 +261,7 @@
         </w:tc>
         <w:tc>
           <w:tcPr>
-            <w:tcW w:w="4258" w:type="dxa"/>
+            <w:tcW w:w="4872" w:type="dxa"/>
           </w:tcPr>
           <w:p>
             <w:pPr>
@@ -274,7 +274,7 @@
         </w:tc>
         <w:tc>
           <w:tcPr>
-            <w:tcW w:w="1419" w:type="dxa"/>
+            <w:tcW w:w="1295" w:type="dxa"/>
           </w:tcPr>
           <w:p>
             <w:pPr>
@@ -287,7 +287,7 @@
         </w:tc>
         <w:tc>
           <w:tcPr>
-            <w:tcW w:w="1663" w:type="dxa"/>
+            <w:tcW w:w="1509" w:type="dxa"/>
           </w:tcPr>
           <w:p>
             <w:pPr>
@@ -307,7 +307,7 @@
         <w:tc>
           <w:tcPr>
             <w:cnfStyle w:val="001000000000" w:firstRow="0" w:lastRow="0" w:firstColumn="1" w:lastColumn="0" w:oddVBand="0" w:evenVBand="0" w:oddHBand="0" w:evenHBand="0" w:firstRowFirstColumn="0" w:firstRowLastColumn="0" w:lastRowFirstColumn="0" w:lastRowLastColumn="0"/>
-            <w:tcW w:w="1460" w:type="dxa"/>
+            <w:tcW w:w="1340" w:type="dxa"/>
           </w:tcPr>
           <w:p>
             <w:r>
@@ -317,7 +317,7 @@
         </w:tc>
         <w:tc>
           <w:tcPr>
-            <w:tcW w:w="4258" w:type="dxa"/>
+            <w:tcW w:w="4872" w:type="dxa"/>
           </w:tcPr>
           <w:p>
             <w:pPr>
@@ -330,7 +330,7 @@
         </w:tc>
         <w:tc>
           <w:tcPr>
-            <w:tcW w:w="1419" w:type="dxa"/>
+            <w:tcW w:w="1295" w:type="dxa"/>
           </w:tcPr>
           <w:p>
             <w:pPr>
@@ -343,7 +343,7 @@
         </w:tc>
         <w:tc>
           <w:tcPr>
-            <w:tcW w:w="1663" w:type="dxa"/>
+            <w:tcW w:w="1509" w:type="dxa"/>
           </w:tcPr>
           <w:p>
             <w:pPr>
@@ -362,7 +362,7 @@
         <w:tc>
           <w:tcPr>
             <w:cnfStyle w:val="001000000000" w:firstRow="0" w:lastRow="0" w:firstColumn="1" w:lastColumn="0" w:oddVBand="0" w:evenVBand="0" w:oddHBand="0" w:evenHBand="0" w:firstRowFirstColumn="0" w:firstRowLastColumn="0" w:lastRowFirstColumn="0" w:lastRowLastColumn="0"/>
-            <w:tcW w:w="1460" w:type="dxa"/>
+            <w:tcW w:w="1340" w:type="dxa"/>
           </w:tcPr>
           <w:p>
             <w:r>
@@ -372,7 +372,7 @@
         </w:tc>
         <w:tc>
           <w:tcPr>
-            <w:tcW w:w="4258" w:type="dxa"/>
+            <w:tcW w:w="4872" w:type="dxa"/>
           </w:tcPr>
           <w:p>
             <w:pPr>
@@ -385,7 +385,7 @@
         </w:tc>
         <w:tc>
           <w:tcPr>
-            <w:tcW w:w="1419" w:type="dxa"/>
+            <w:tcW w:w="1295" w:type="dxa"/>
           </w:tcPr>
           <w:p>
             <w:pPr>
@@ -398,7 +398,7 @@
         </w:tc>
         <w:tc>
           <w:tcPr>
-            <w:tcW w:w="1663" w:type="dxa"/>
+            <w:tcW w:w="1509" w:type="dxa"/>
           </w:tcPr>
           <w:p>
             <w:pPr>
@@ -418,7 +418,7 @@
         <w:tc>
           <w:tcPr>
             <w:cnfStyle w:val="001000000000" w:firstRow="0" w:lastRow="0" w:firstColumn="1" w:lastColumn="0" w:oddVBand="0" w:evenVBand="0" w:oddHBand="0" w:evenHBand="0" w:firstRowFirstColumn="0" w:firstRowLastColumn="0" w:lastRowFirstColumn="0" w:lastRowLastColumn="0"/>
-            <w:tcW w:w="1460" w:type="dxa"/>
+            <w:tcW w:w="1340" w:type="dxa"/>
           </w:tcPr>
           <w:p>
             <w:r>
@@ -428,7 +428,7 @@
         </w:tc>
         <w:tc>
           <w:tcPr>
-            <w:tcW w:w="4258" w:type="dxa"/>
+            <w:tcW w:w="4872" w:type="dxa"/>
           </w:tcPr>
           <w:p>
             <w:pPr>
@@ -441,7 +441,7 @@
         </w:tc>
         <w:tc>
           <w:tcPr>
-            <w:tcW w:w="1419" w:type="dxa"/>
+            <w:tcW w:w="1295" w:type="dxa"/>
           </w:tcPr>
           <w:p>
             <w:pPr>
@@ -454,7 +454,7 @@
         </w:tc>
         <w:tc>
           <w:tcPr>
-            <w:tcW w:w="1663" w:type="dxa"/>
+            <w:tcW w:w="1509" w:type="dxa"/>
           </w:tcPr>
           <w:p>
             <w:pPr>
@@ -473,7 +473,7 @@
         <w:tc>
           <w:tcPr>
             <w:cnfStyle w:val="001000000000" w:firstRow="0" w:lastRow="0" w:firstColumn="1" w:lastColumn="0" w:oddVBand="0" w:evenVBand="0" w:oddHBand="0" w:evenHBand="0" w:firstRowFirstColumn="0" w:firstRowLastColumn="0" w:lastRowFirstColumn="0" w:lastRowLastColumn="0"/>
-            <w:tcW w:w="1460" w:type="dxa"/>
+            <w:tcW w:w="1340" w:type="dxa"/>
           </w:tcPr>
           <w:p>
             <w:r>
@@ -483,7 +483,7 @@
         </w:tc>
         <w:tc>
           <w:tcPr>
-            <w:tcW w:w="4258" w:type="dxa"/>
+            <w:tcW w:w="4872" w:type="dxa"/>
           </w:tcPr>
           <w:p>
             <w:pPr>
@@ -496,7 +496,7 @@
         </w:tc>
         <w:tc>
           <w:tcPr>
-            <w:tcW w:w="1419" w:type="dxa"/>
+            <w:tcW w:w="1295" w:type="dxa"/>
           </w:tcPr>
           <w:p>
             <w:pPr>
@@ -509,7 +509,7 @@
         </w:tc>
         <w:tc>
           <w:tcPr>
-            <w:tcW w:w="1663" w:type="dxa"/>
+            <w:tcW w:w="1509" w:type="dxa"/>
           </w:tcPr>
           <w:p>
             <w:pPr>
@@ -529,7 +529,7 @@
         <w:tc>
           <w:tcPr>
             <w:cnfStyle w:val="001000000000" w:firstRow="0" w:lastRow="0" w:firstColumn="1" w:lastColumn="0" w:oddVBand="0" w:evenVBand="0" w:oddHBand="0" w:evenHBand="0" w:firstRowFirstColumn="0" w:firstRowLastColumn="0" w:lastRowFirstColumn="0" w:lastRowLastColumn="0"/>
-            <w:tcW w:w="1460" w:type="dxa"/>
+            <w:tcW w:w="1340" w:type="dxa"/>
           </w:tcPr>
           <w:p>
             <w:r>
@@ -539,7 +539,7 @@
         </w:tc>
         <w:tc>
           <w:tcPr>
-            <w:tcW w:w="4258" w:type="dxa"/>
+            <w:tcW w:w="4872" w:type="dxa"/>
           </w:tcPr>
           <w:p>
             <w:pPr>
@@ -552,7 +552,7 @@
         </w:tc>
         <w:tc>
           <w:tcPr>
-            <w:tcW w:w="1419" w:type="dxa"/>
+            <w:tcW w:w="1295" w:type="dxa"/>
           </w:tcPr>
           <w:p>
             <w:pPr>
@@ -565,7 +565,7 @@
         </w:tc>
         <w:tc>
           <w:tcPr>
-            <w:tcW w:w="1663" w:type="dxa"/>
+            <w:tcW w:w="1509" w:type="dxa"/>
           </w:tcPr>
           <w:p>
             <w:pPr>
@@ -584,7 +584,7 @@
         <w:tc>
           <w:tcPr>
             <w:cnfStyle w:val="001000000000" w:firstRow="0" w:lastRow="0" w:firstColumn="1" w:lastColumn="0" w:oddVBand="0" w:evenVBand="0" w:oddHBand="0" w:evenHBand="0" w:firstRowFirstColumn="0" w:firstRowLastColumn="0" w:lastRowFirstColumn="0" w:lastRowLastColumn="0"/>
-            <w:tcW w:w="1460" w:type="dxa"/>
+            <w:tcW w:w="1340" w:type="dxa"/>
           </w:tcPr>
           <w:p>
             <w:r>
@@ -594,7 +594,7 @@
         </w:tc>
         <w:tc>
           <w:tcPr>
-            <w:tcW w:w="4258" w:type="dxa"/>
+            <w:tcW w:w="4872" w:type="dxa"/>
           </w:tcPr>
           <w:p>
             <w:pPr>
@@ -607,7 +607,7 @@
         </w:tc>
         <w:tc>
           <w:tcPr>
-            <w:tcW w:w="1419" w:type="dxa"/>
+            <w:tcW w:w="1295" w:type="dxa"/>
           </w:tcPr>
           <w:p>
             <w:pPr>
@@ -620,7 +620,7 @@
         </w:tc>
         <w:tc>
           <w:tcPr>
-            <w:tcW w:w="1663" w:type="dxa"/>
+            <w:tcW w:w="1509" w:type="dxa"/>
           </w:tcPr>
           <w:p>
             <w:pPr>
@@ -640,7 +640,7 @@
         <w:tc>
           <w:tcPr>
             <w:cnfStyle w:val="001000000000" w:firstRow="0" w:lastRow="0" w:firstColumn="1" w:lastColumn="0" w:oddVBand="0" w:evenVBand="0" w:oddHBand="0" w:evenHBand="0" w:firstRowFirstColumn="0" w:firstRowLastColumn="0" w:lastRowFirstColumn="0" w:lastRowLastColumn="0"/>
-            <w:tcW w:w="1460" w:type="dxa"/>
+            <w:tcW w:w="1340" w:type="dxa"/>
           </w:tcPr>
           <w:p>
             <w:r>
@@ -650,7 +650,7 @@
         </w:tc>
         <w:tc>
           <w:tcPr>
-            <w:tcW w:w="4258" w:type="dxa"/>
+            <w:tcW w:w="4872" w:type="dxa"/>
           </w:tcPr>
           <w:p>
             <w:pPr>
@@ -663,7 +663,7 @@
         </w:tc>
         <w:tc>
           <w:tcPr>
-            <w:tcW w:w="1419" w:type="dxa"/>
+            <w:tcW w:w="1295" w:type="dxa"/>
           </w:tcPr>
           <w:p>
             <w:pPr>
@@ -676,7 +676,7 @@
         </w:tc>
         <w:tc>
           <w:tcPr>
-            <w:tcW w:w="1663" w:type="dxa"/>
+            <w:tcW w:w="1509" w:type="dxa"/>
           </w:tcPr>
           <w:p>
             <w:pPr>
@@ -695,7 +695,7 @@
         <w:tc>
           <w:tcPr>
             <w:cnfStyle w:val="001000000000" w:firstRow="0" w:lastRow="0" w:firstColumn="1" w:lastColumn="0" w:oddVBand="0" w:evenVBand="0" w:oddHBand="0" w:evenHBand="0" w:firstRowFirstColumn="0" w:firstRowLastColumn="0" w:lastRowFirstColumn="0" w:lastRowLastColumn="0"/>
-            <w:tcW w:w="1460" w:type="dxa"/>
+            <w:tcW w:w="1340" w:type="dxa"/>
           </w:tcPr>
           <w:p>
             <w:r>
@@ -705,20 +705,28 @@
         </w:tc>
         <w:tc>
           <w:tcPr>
-            <w:tcW w:w="4258" w:type="dxa"/>
+            <w:tcW w:w="4872" w:type="dxa"/>
           </w:tcPr>
           <w:p>
             <w:pPr>
               <w:cnfStyle w:val="000000000000" w:firstRow="0" w:lastRow="0" w:firstColumn="0" w:lastColumn="0" w:oddVBand="0" w:evenVBand="0" w:oddHBand="0" w:evenHBand="0" w:firstRowFirstColumn="0" w:firstRowLastColumn="0" w:lastRowFirstColumn="0" w:lastRowLastColumn="0"/>
             </w:pPr>
             <w:r>
-              <w:t>/30628059/Ranjit/api/v1/drivers</w:t>
-            </w:r>
-          </w:p>
-        </w:tc>
-        <w:tc>
-          <w:tcPr>
-            <w:tcW w:w="1419" w:type="dxa"/>
+              <w:t>/30628059/Ranjit/</w:t>
+            </w:r>
+            <w:proofErr w:type="spellStart"/>
+            <w:r>
+              <w:t>api</w:t>
+            </w:r>
+            <w:proofErr w:type="spellEnd"/>
+            <w:r>
+              <w:t>/v1/drivers</w:t>
+            </w:r>
+          </w:p>
+        </w:tc>
+        <w:tc>
+          <w:tcPr>
+            <w:tcW w:w="1295" w:type="dxa"/>
           </w:tcPr>
           <w:p>
             <w:pPr>
@@ -731,7 +739,7 @@
         </w:tc>
         <w:tc>
           <w:tcPr>
-            <w:tcW w:w="1663" w:type="dxa"/>
+            <w:tcW w:w="1509" w:type="dxa"/>
           </w:tcPr>
           <w:p>
             <w:pPr>
@@ -751,7 +759,7 @@
         <w:tc>
           <w:tcPr>
             <w:cnfStyle w:val="001000000000" w:firstRow="0" w:lastRow="0" w:firstColumn="1" w:lastColumn="0" w:oddVBand="0" w:evenVBand="0" w:oddHBand="0" w:evenHBand="0" w:firstRowFirstColumn="0" w:firstRowLastColumn="0" w:lastRowFirstColumn="0" w:lastRowLastColumn="0"/>
-            <w:tcW w:w="1460" w:type="dxa"/>
+            <w:tcW w:w="1340" w:type="dxa"/>
           </w:tcPr>
           <w:p>
             <w:r>
@@ -761,20 +769,28 @@
         </w:tc>
         <w:tc>
           <w:tcPr>
-            <w:tcW w:w="4258" w:type="dxa"/>
+            <w:tcW w:w="4872" w:type="dxa"/>
           </w:tcPr>
           <w:p>
             <w:pPr>
               <w:cnfStyle w:val="000000100000" w:firstRow="0" w:lastRow="0" w:firstColumn="0" w:lastColumn="0" w:oddVBand="0" w:evenVBand="0" w:oddHBand="1" w:evenHBand="0" w:firstRowFirstColumn="0" w:firstRowLastColumn="0" w:lastRowFirstColumn="0" w:lastRowLastColumn="0"/>
             </w:pPr>
             <w:r>
-              <w:t>/30628059/Ranjit/api/v1/packages</w:t>
-            </w:r>
-          </w:p>
-        </w:tc>
-        <w:tc>
-          <w:tcPr>
-            <w:tcW w:w="1419" w:type="dxa"/>
+              <w:t>/30628059/Ranjit/</w:t>
+            </w:r>
+            <w:proofErr w:type="spellStart"/>
+            <w:r>
+              <w:t>api</w:t>
+            </w:r>
+            <w:proofErr w:type="spellEnd"/>
+            <w:r>
+              <w:t>/v1/packages</w:t>
+            </w:r>
+          </w:p>
+        </w:tc>
+        <w:tc>
+          <w:tcPr>
+            <w:tcW w:w="1295" w:type="dxa"/>
           </w:tcPr>
           <w:p>
             <w:pPr>
@@ -787,7 +803,7 @@
         </w:tc>
         <w:tc>
           <w:tcPr>
-            <w:tcW w:w="1663" w:type="dxa"/>
+            <w:tcW w:w="1509" w:type="dxa"/>
           </w:tcPr>
           <w:p>
             <w:pPr>
@@ -812,7 +828,7 @@
         <w:tc>
           <w:tcPr>
             <w:cnfStyle w:val="001000000000" w:firstRow="0" w:lastRow="0" w:firstColumn="1" w:lastColumn="0" w:oddVBand="0" w:evenVBand="0" w:oddHBand="0" w:evenHBand="0" w:firstRowFirstColumn="0" w:firstRowLastColumn="0" w:lastRowFirstColumn="0" w:lastRowLastColumn="0"/>
-            <w:tcW w:w="1460" w:type="dxa"/>
+            <w:tcW w:w="1340" w:type="dxa"/>
           </w:tcPr>
           <w:p>
             <w:r>
@@ -822,14 +838,22 @@
         </w:tc>
         <w:tc>
           <w:tcPr>
-            <w:tcW w:w="4258" w:type="dxa"/>
+            <w:tcW w:w="4872" w:type="dxa"/>
           </w:tcPr>
           <w:p>
             <w:pPr>
               <w:cnfStyle w:val="000000000000" w:firstRow="0" w:lastRow="0" w:firstColumn="0" w:lastColumn="0" w:oddVBand="0" w:evenVBand="0" w:oddHBand="0" w:evenHBand="0" w:firstRowFirstColumn="0" w:firstRowLastColumn="0" w:lastRowFirstColumn="0" w:lastRowLastColumn="0"/>
             </w:pPr>
             <w:r>
-              <w:t>/30628059/Ranjit/api/v1/drivers</w:t>
+              <w:t>/30628059/Ranjit/</w:t>
+            </w:r>
+            <w:proofErr w:type="spellStart"/>
+            <w:r>
+              <w:t>api</w:t>
+            </w:r>
+            <w:proofErr w:type="spellEnd"/>
+            <w:r>
+              <w:t>/v1/drivers</w:t>
             </w:r>
             <w:r>
               <w:t>/new</w:t>
@@ -838,7 +862,7 @@
         </w:tc>
         <w:tc>
           <w:tcPr>
-            <w:tcW w:w="1419" w:type="dxa"/>
+            <w:tcW w:w="1295" w:type="dxa"/>
           </w:tcPr>
           <w:p>
             <w:pPr>
@@ -851,7 +875,7 @@
         </w:tc>
         <w:tc>
           <w:tcPr>
-            <w:tcW w:w="1663" w:type="dxa"/>
+            <w:tcW w:w="1509" w:type="dxa"/>
           </w:tcPr>
           <w:p>
             <w:pPr>
@@ -871,7 +895,7 @@
         <w:tc>
           <w:tcPr>
             <w:cnfStyle w:val="001000000000" w:firstRow="0" w:lastRow="0" w:firstColumn="1" w:lastColumn="0" w:oddVBand="0" w:evenVBand="0" w:oddHBand="0" w:evenHBand="0" w:firstRowFirstColumn="0" w:firstRowLastColumn="0" w:lastRowFirstColumn="0" w:lastRowLastColumn="0"/>
-            <w:tcW w:w="1460" w:type="dxa"/>
+            <w:tcW w:w="1340" w:type="dxa"/>
           </w:tcPr>
           <w:p>
             <w:r>
@@ -881,14 +905,22 @@
         </w:tc>
         <w:tc>
           <w:tcPr>
-            <w:tcW w:w="4258" w:type="dxa"/>
+            <w:tcW w:w="4872" w:type="dxa"/>
           </w:tcPr>
           <w:p>
             <w:pPr>
               <w:cnfStyle w:val="000000100000" w:firstRow="0" w:lastRow="0" w:firstColumn="0" w:lastColumn="0" w:oddVBand="0" w:evenVBand="0" w:oddHBand="1" w:evenHBand="0" w:firstRowFirstColumn="0" w:firstRowLastColumn="0" w:lastRowFirstColumn="0" w:lastRowLastColumn="0"/>
             </w:pPr>
             <w:r>
-              <w:t>/30628059/Ranjit/api/v1/drivers</w:t>
+              <w:t>/30628059/Ranjit/</w:t>
+            </w:r>
+            <w:proofErr w:type="spellStart"/>
+            <w:r>
+              <w:t>api</w:t>
+            </w:r>
+            <w:proofErr w:type="spellEnd"/>
+            <w:r>
+              <w:t>/v1/drivers</w:t>
             </w:r>
             <w:r>
               <w:t>/</w:t>
@@ -896,11 +928,14 @@
             <w:r>
               <w:t>delete</w:t>
             </w:r>
-          </w:p>
-        </w:tc>
-        <w:tc>
-          <w:tcPr>
-            <w:tcW w:w="1419" w:type="dxa"/>
+            <w:r>
+              <w:t>/_id</w:t>
+            </w:r>
+          </w:p>
+        </w:tc>
+        <w:tc>
+          <w:tcPr>
+            <w:tcW w:w="1295" w:type="dxa"/>
           </w:tcPr>
           <w:p>
             <w:pPr>
@@ -913,7 +948,7 @@
         </w:tc>
         <w:tc>
           <w:tcPr>
-            <w:tcW w:w="1663" w:type="dxa"/>
+            <w:tcW w:w="1509" w:type="dxa"/>
           </w:tcPr>
           <w:p>
             <w:pPr>
@@ -921,6 +956,169 @@
             </w:pPr>
             <w:r>
               <w:t>Delete driver (API)</w:t>
+            </w:r>
+          </w:p>
+        </w:tc>
+      </w:tr>
+      <w:tr>
+        <w:trPr>
+          <w:trHeight w:val="576"/>
+        </w:trPr>
+        <w:tc>
+          <w:tcPr>
+            <w:cnfStyle w:val="001000000000" w:firstRow="0" w:lastRow="0" w:firstColumn="1" w:lastColumn="0" w:oddVBand="0" w:evenVBand="0" w:oddHBand="0" w:evenHBand="0" w:firstRowFirstColumn="0" w:firstRowLastColumn="0" w:lastRowFirstColumn="0" w:lastRowLastColumn="0"/>
+            <w:tcW w:w="1340" w:type="dxa"/>
+          </w:tcPr>
+          <w:p>
+            <w:r>
+              <w:t xml:space="preserve">Add </w:t>
+            </w:r>
+            <w:r>
+              <w:t>P</w:t>
+            </w:r>
+            <w:r>
+              <w:t xml:space="preserve"> (API)</w:t>
+            </w:r>
+          </w:p>
+        </w:tc>
+        <w:tc>
+          <w:tcPr>
+            <w:tcW w:w="4872" w:type="dxa"/>
+          </w:tcPr>
+          <w:p>
+            <w:pPr>
+              <w:cnfStyle w:val="000000000000" w:firstRow="0" w:lastRow="0" w:firstColumn="0" w:lastColumn="0" w:oddVBand="0" w:evenVBand="0" w:oddHBand="0" w:evenHBand="0" w:firstRowFirstColumn="0" w:firstRowLastColumn="0" w:lastRowFirstColumn="0" w:lastRowLastColumn="0"/>
+            </w:pPr>
+            <w:r>
+              <w:t>/30628059/Ranjit/</w:t>
+            </w:r>
+            <w:proofErr w:type="spellStart"/>
+            <w:r>
+              <w:t>api</w:t>
+            </w:r>
+            <w:proofErr w:type="spellEnd"/>
+            <w:r>
+              <w:t>/v1/</w:t>
+            </w:r>
+            <w:r>
+              <w:t>packages</w:t>
+            </w:r>
+            <w:r>
+              <w:t>/new</w:t>
+            </w:r>
+          </w:p>
+        </w:tc>
+        <w:tc>
+          <w:tcPr>
+            <w:tcW w:w="1295" w:type="dxa"/>
+          </w:tcPr>
+          <w:p>
+            <w:pPr>
+              <w:cnfStyle w:val="000000000000" w:firstRow="0" w:lastRow="0" w:firstColumn="0" w:lastColumn="0" w:oddVBand="0" w:evenVBand="0" w:oddHBand="0" w:evenHBand="0" w:firstRowFirstColumn="0" w:firstRowLastColumn="0" w:lastRowFirstColumn="0" w:lastRowLastColumn="0"/>
+            </w:pPr>
+            <w:r>
+              <w:t>POST</w:t>
+            </w:r>
+          </w:p>
+        </w:tc>
+        <w:tc>
+          <w:tcPr>
+            <w:tcW w:w="1509" w:type="dxa"/>
+          </w:tcPr>
+          <w:p>
+            <w:pPr>
+              <w:cnfStyle w:val="000000000000" w:firstRow="0" w:lastRow="0" w:firstColumn="0" w:lastColumn="0" w:oddVBand="0" w:evenVBand="0" w:oddHBand="0" w:evenHBand="0" w:firstRowFirstColumn="0" w:firstRowLastColumn="0" w:lastRowFirstColumn="0" w:lastRowLastColumn="0"/>
+            </w:pPr>
+            <w:r>
+              <w:t xml:space="preserve">Add </w:t>
+            </w:r>
+            <w:r>
+              <w:t>package</w:t>
+            </w:r>
+            <w:r>
+              <w:t xml:space="preserve"> (API)</w:t>
+            </w:r>
+          </w:p>
+        </w:tc>
+      </w:tr>
+      <w:tr>
+        <w:trPr>
+          <w:cnfStyle w:val="000000100000" w:firstRow="0" w:lastRow="0" w:firstColumn="0" w:lastColumn="0" w:oddVBand="0" w:evenVBand="0" w:oddHBand="1" w:evenHBand="0" w:firstRowFirstColumn="0" w:firstRowLastColumn="0" w:lastRowFirstColumn="0" w:lastRowLastColumn="0"/>
+          <w:trHeight w:val="576"/>
+        </w:trPr>
+        <w:tc>
+          <w:tcPr>
+            <w:cnfStyle w:val="001000000000" w:firstRow="0" w:lastRow="0" w:firstColumn="1" w:lastColumn="0" w:oddVBand="0" w:evenVBand="0" w:oddHBand="0" w:evenHBand="0" w:firstRowFirstColumn="0" w:firstRowLastColumn="0" w:lastRowFirstColumn="0" w:lastRowLastColumn="0"/>
+            <w:tcW w:w="1340" w:type="dxa"/>
+          </w:tcPr>
+          <w:p>
+            <w:r>
+              <w:t xml:space="preserve">Remove </w:t>
+            </w:r>
+            <w:r>
+              <w:t>P</w:t>
+            </w:r>
+            <w:r>
+              <w:t xml:space="preserve"> (API)</w:t>
+            </w:r>
+          </w:p>
+        </w:tc>
+        <w:tc>
+          <w:tcPr>
+            <w:tcW w:w="4872" w:type="dxa"/>
+          </w:tcPr>
+          <w:p>
+            <w:pPr>
+              <w:cnfStyle w:val="000000100000" w:firstRow="0" w:lastRow="0" w:firstColumn="0" w:lastColumn="0" w:oddVBand="0" w:evenVBand="0" w:oddHBand="1" w:evenHBand="0" w:firstRowFirstColumn="0" w:firstRowLastColumn="0" w:lastRowFirstColumn="0" w:lastRowLastColumn="0"/>
+            </w:pPr>
+            <w:r>
+              <w:t>/30628059/Ranjit/</w:t>
+            </w:r>
+            <w:proofErr w:type="spellStart"/>
+            <w:r>
+              <w:t>api</w:t>
+            </w:r>
+            <w:proofErr w:type="spellEnd"/>
+            <w:r>
+              <w:t>/v1/</w:t>
+            </w:r>
+            <w:r>
+              <w:t>packages</w:t>
+            </w:r>
+            <w:r>
+              <w:t>/delete/_id</w:t>
+            </w:r>
+          </w:p>
+        </w:tc>
+        <w:tc>
+          <w:tcPr>
+            <w:tcW w:w="1295" w:type="dxa"/>
+          </w:tcPr>
+          <w:p>
+            <w:pPr>
+              <w:cnfStyle w:val="000000100000" w:firstRow="0" w:lastRow="0" w:firstColumn="0" w:lastColumn="0" w:oddVBand="0" w:evenVBand="0" w:oddHBand="1" w:evenHBand="0" w:firstRowFirstColumn="0" w:firstRowLastColumn="0" w:lastRowFirstColumn="0" w:lastRowLastColumn="0"/>
+            </w:pPr>
+            <w:r>
+              <w:t>DELETE</w:t>
+            </w:r>
+          </w:p>
+        </w:tc>
+        <w:tc>
+          <w:tcPr>
+            <w:tcW w:w="1509" w:type="dxa"/>
+          </w:tcPr>
+          <w:p>
+            <w:pPr>
+              <w:cnfStyle w:val="000000100000" w:firstRow="0" w:lastRow="0" w:firstColumn="0" w:lastColumn="0" w:oddVBand="0" w:evenVBand="0" w:oddHBand="1" w:evenHBand="0" w:firstRowFirstColumn="0" w:firstRowLastColumn="0" w:lastRowFirstColumn="0" w:lastRowLastColumn="0"/>
+            </w:pPr>
+            <w:r>
+              <w:t xml:space="preserve">Delete </w:t>
+            </w:r>
+            <w:r>
+              <w:t>package</w:t>
+            </w:r>
+            <w:r>
+              <w:t xml:space="preserve"> (API)</w:t>
             </w:r>
           </w:p>
         </w:tc>
@@ -1001,6 +1199,7 @@
         </w:numPr>
       </w:pPr>
       <w:r>
+        <w:lastRenderedPageBreak/>
         <w:t xml:space="preserve">From there, you can select one of the hyperlinks as desired. </w:t>
       </w:r>
     </w:p>
@@ -1021,7 +1220,6 @@
         <w:pStyle w:val="Heading2"/>
       </w:pPr>
       <w:r>
-        <w:lastRenderedPageBreak/>
         <w:t xml:space="preserve">Unsolved issues: </w:t>
       </w:r>
     </w:p>

</xml_diff>